<commit_message>
Added diary and post
</commit_message>
<xml_diff>
--- a/docs/Post.docx
+++ b/docs/Post.docx
@@ -24,6 +24,7 @@
     <w:p>
       <w:pPr>
         <w:rPr>
+          <w:rStyle w:val="Hyperlink"/>
           <w:sz w:val="24"/>
           <w:szCs w:val="24"/>
         </w:rPr>
@@ -42,7 +43,32 @@
             <w:sz w:val="24"/>
             <w:szCs w:val="24"/>
           </w:rPr>
-          <w:t>https://www.reddit.com/r/p</w:t>
+          <w:t>https://www.reddit.com/r/programming/</w:t>
+        </w:r>
+      </w:hyperlink>
+    </w:p>
+    <w:p>
+      <w:pPr>
+        <w:rPr>
+          <w:sz w:val="24"/>
+          <w:szCs w:val="24"/>
+        </w:rPr>
+      </w:pPr>
+      <w:r>
+        <w:rPr>
+          <w:sz w:val="24"/>
+          <w:szCs w:val="24"/>
+        </w:rPr>
+        <w:t xml:space="preserve">Post Link: </w:t>
+      </w:r>
+      <w:hyperlink r:id="rId5" w:history="1">
+        <w:r>
+          <w:rPr>
+            <w:rStyle w:val="Hyperlink"/>
+            <w:sz w:val="24"/>
+            <w:szCs w:val="24"/>
+          </w:rPr>
+          <w:t>https://www.reddi</w:t>
         </w:r>
         <w:r>
           <w:rPr>
@@ -50,7 +76,7 @@
             <w:sz w:val="24"/>
             <w:szCs w:val="24"/>
           </w:rPr>
-          <w:t>r</w:t>
+          <w:t>t</w:t>
         </w:r>
         <w:r>
           <w:rPr>
@@ -58,7 +84,7 @@
             <w:sz w:val="24"/>
             <w:szCs w:val="24"/>
           </w:rPr>
-          <w:t>ogramming/</w:t>
+          <w:t>.com/r/programming/comments/12vbfsv/introducing_the_abstract_app_framework_a_new/</w:t>
         </w:r>
       </w:hyperlink>
     </w:p>
@@ -115,13 +141,6 @@
           <w:szCs w:val="24"/>
         </w:rPr>
       </w:pPr>
-      <w:r>
-        <w:rPr>
-          <w:sz w:val="24"/>
-          <w:szCs w:val="24"/>
-        </w:rPr>
-        <w:t>Links to my blog post</w:t>
-      </w:r>
     </w:p>
     <w:p>
       <w:pPr>
@@ -130,6 +149,13 @@
           <w:szCs w:val="24"/>
         </w:rPr>
       </w:pPr>
+      <w:r>
+        <w:rPr>
+          <w:sz w:val="24"/>
+          <w:szCs w:val="24"/>
+        </w:rPr>
+        <w:t xml:space="preserve">Body (Comment): </w:t>
+      </w:r>
     </w:p>
     <w:p>
       <w:pPr>
@@ -143,21 +169,6 @@
           <w:sz w:val="24"/>
           <w:szCs w:val="24"/>
         </w:rPr>
-        <w:t xml:space="preserve">Body (Comment): </w:t>
-      </w:r>
-    </w:p>
-    <w:p>
-      <w:pPr>
-        <w:rPr>
-          <w:sz w:val="24"/>
-          <w:szCs w:val="24"/>
-        </w:rPr>
-      </w:pPr>
-      <w:r>
-        <w:rPr>
-          <w:sz w:val="24"/>
-          <w:szCs w:val="24"/>
-        </w:rPr>
         <w:t>Hi there, as part of a university module for advanced programming projects, I have been working on a new framework for easily creating apps for multiple different platforms.</w:t>
       </w:r>
       <w:r>
@@ -174,14 +185,39 @@
         </w:rPr>
         <w:t xml:space="preserve"> Check out my </w:t>
       </w:r>
-      <w:hyperlink r:id="rId5" w:history="1">
+      <w:hyperlink r:id="rId6" w:history="1">
         <w:r>
           <w:rPr>
             <w:rStyle w:val="Hyperlink"/>
             <w:sz w:val="24"/>
             <w:szCs w:val="24"/>
           </w:rPr>
-          <w:t>bl</w:t>
+          <w:t>blog post</w:t>
+        </w:r>
+      </w:hyperlink>
+      <w:r>
+        <w:rPr>
+          <w:sz w:val="24"/>
+          <w:szCs w:val="24"/>
+        </w:rPr>
+        <w:t xml:space="preserve"> that explains how it works in detail. </w:t>
+      </w:r>
+      <w:r>
+        <w:rPr>
+          <w:sz w:val="24"/>
+          <w:szCs w:val="24"/>
+        </w:rPr>
+        <w:t xml:space="preserve">It can be downloaded from </w:t>
+      </w:r>
+      <w:hyperlink r:id="rId7" w:history="1">
+        <w:proofErr w:type="spellStart"/>
+        <w:r>
+          <w:rPr>
+            <w:rStyle w:val="Hyperlink"/>
+            <w:sz w:val="24"/>
+            <w:szCs w:val="24"/>
+          </w:rPr>
+          <w:t>n</w:t>
         </w:r>
         <w:r>
           <w:rPr>
@@ -189,7 +225,7 @@
             <w:sz w:val="24"/>
             <w:szCs w:val="24"/>
           </w:rPr>
-          <w:t>o</w:t>
+          <w:t>p</w:t>
         </w:r>
         <w:r>
           <w:rPr>
@@ -197,32 +233,7 @@
             <w:sz w:val="24"/>
             <w:szCs w:val="24"/>
           </w:rPr>
-          <w:t>g post</w:t>
-        </w:r>
-      </w:hyperlink>
-      <w:r>
-        <w:rPr>
-          <w:sz w:val="24"/>
-          <w:szCs w:val="24"/>
-        </w:rPr>
-        <w:t xml:space="preserve"> that explains how it works in detail. </w:t>
-      </w:r>
-      <w:r>
-        <w:rPr>
-          <w:sz w:val="24"/>
-          <w:szCs w:val="24"/>
-        </w:rPr>
-        <w:t xml:space="preserve">It can be downloaded from </w:t>
-      </w:r>
-      <w:hyperlink r:id="rId6" w:history="1">
-        <w:proofErr w:type="spellStart"/>
-        <w:r>
-          <w:rPr>
-            <w:rStyle w:val="Hyperlink"/>
-            <w:sz w:val="24"/>
-            <w:szCs w:val="24"/>
-          </w:rPr>
-          <w:t>npm</w:t>
+          <w:t>m</w:t>
         </w:r>
         <w:proofErr w:type="spellEnd"/>
       </w:hyperlink>
@@ -233,7 +244,7 @@
         </w:rPr>
         <w:t xml:space="preserve">, and the source can be found on </w:t>
       </w:r>
-      <w:hyperlink r:id="rId7" w:history="1">
+      <w:hyperlink r:id="rId8" w:history="1">
         <w:r>
           <w:rPr>
             <w:rStyle w:val="Hyperlink"/>

</xml_diff>